<commit_message>
Adapted to JanusAPI, but not implemented
</commit_message>
<xml_diff>
--- a/Documentation/Requirements Engineering.docx
+++ b/Documentation/Requirements Engineering.docx
@@ -684,7 +684,7 @@
           <w:docPartGallery w:val="Table of Contents"/>
           <w:docPartUnique w:val="true"/>
         </w:docPartObj>
-        <w:id w:val="1496995577"/>
+        <w:id w:val="1837591111"/>
       </w:sdtPr>
       <w:sdtContent>
         <w:p>
@@ -736,6 +736,7 @@
                 <w:webHidden/>
                 <w:rStyle w:val="IndexLink"/>
                 <w:rFonts w:cs="Arial" w:ascii="Arial" w:hAnsi="Arial"/>
+                <w:vanish w:val="false"/>
                 <w:lang w:val="es-ES"/>
               </w:rPr>
               <w:t>Content</w:t>
@@ -796,6 +797,7 @@
                 <w:webHidden/>
                 <w:rStyle w:val="IndexLink"/>
                 <w:rFonts w:cs="Arial" w:ascii="Arial" w:hAnsi="Arial"/>
+                <w:vanish w:val="false"/>
               </w:rPr>
               <w:t>1.</w:t>
             </w:r>
@@ -873,6 +875,7 @@
                 <w:webHidden/>
                 <w:rStyle w:val="IndexLink"/>
                 <w:rFonts w:cs="Arial" w:ascii="Arial" w:hAnsi="Arial"/>
+                <w:vanish w:val="false"/>
               </w:rPr>
               <w:t>2.</w:t>
             </w:r>
@@ -950,6 +953,7 @@
                 <w:webHidden/>
                 <w:rStyle w:val="IndexLink"/>
                 <w:rFonts w:cs="Arial" w:ascii="Arial" w:hAnsi="Arial"/>
+                <w:vanish w:val="false"/>
               </w:rPr>
               <w:t>3.</w:t>
             </w:r>
@@ -1027,6 +1031,7 @@
                 <w:webHidden/>
                 <w:rStyle w:val="IndexLink"/>
                 <w:rFonts w:cs="Arial" w:ascii="Arial" w:hAnsi="Arial"/>
+                <w:vanish w:val="false"/>
               </w:rPr>
               <w:t>4.</w:t>
             </w:r>
@@ -1104,6 +1109,7 @@
                 <w:webHidden/>
                 <w:rStyle w:val="IndexLink"/>
                 <w:rFonts w:cs="Arial" w:ascii="Arial" w:hAnsi="Arial"/>
+                <w:vanish w:val="false"/>
               </w:rPr>
               <w:t>5.</w:t>
             </w:r>
@@ -1181,6 +1187,7 @@
                 <w:webHidden/>
                 <w:rStyle w:val="IndexLink"/>
                 <w:rFonts w:cs="Arial" w:ascii="Arial" w:hAnsi="Arial"/>
+                <w:vanish w:val="false"/>
               </w:rPr>
               <w:t>6.</w:t>
             </w:r>
@@ -1258,6 +1265,7 @@
                 <w:webHidden/>
                 <w:rStyle w:val="IndexLink"/>
                 <w:rFonts w:cs="Arial" w:ascii="Arial" w:hAnsi="Arial"/>
+                <w:vanish w:val="false"/>
               </w:rPr>
               <w:t>7.</w:t>
             </w:r>
@@ -1335,6 +1343,7 @@
                 <w:webHidden/>
                 <w:rStyle w:val="IndexLink"/>
                 <w:rFonts w:cs="Arial" w:ascii="Arial" w:hAnsi="Arial"/>
+                <w:vanish w:val="false"/>
               </w:rPr>
               <w:t>8</w:t>
             </w:r>
@@ -1412,6 +1421,7 @@
                 <w:webHidden/>
                 <w:rStyle w:val="IndexLink"/>
                 <w:rFonts w:cs="Arial" w:ascii="Arial" w:hAnsi="Arial"/>
+                <w:vanish w:val="false"/>
               </w:rPr>
               <w:t>9.</w:t>
             </w:r>
@@ -1489,6 +1499,7 @@
                 <w:webHidden/>
                 <w:rStyle w:val="IndexLink"/>
                 <w:rFonts w:cs="Arial" w:ascii="Arial" w:hAnsi="Arial"/>
+                <w:vanish w:val="false"/>
               </w:rPr>
               <w:t>10.</w:t>
             </w:r>
@@ -3470,8 +3481,8 @@
       </w:pPr>
       <w:bookmarkStart w:id="5" w:name="_Toc500839510"/>
       <w:bookmarkStart w:id="6" w:name="_Database"/>
+      <w:bookmarkEnd w:id="5"/>
       <w:bookmarkEnd w:id="6"/>
-      <w:bookmarkEnd w:id="5"/>
       <w:r>
         <w:rPr>
           <w:rFonts w:cs="Arial" w:ascii="Arial" w:hAnsi="Arial"/>
@@ -4947,8 +4958,8 @@
       </w:pPr>
       <w:bookmarkStart w:id="7" w:name="_Toc500839511"/>
       <w:bookmarkStart w:id="8" w:name="__DdeLink__325_1640391172"/>
+      <w:bookmarkEnd w:id="7"/>
       <w:bookmarkEnd w:id="8"/>
-      <w:bookmarkEnd w:id="7"/>
       <w:r>
         <w:rPr>
           <w:rFonts w:cs="Arial" w:ascii="Arial" w:hAnsi="Arial"/>
@@ -5221,8 +5232,8 @@
       </w:pPr>
       <w:bookmarkStart w:id="10" w:name="_Toc500839512"/>
       <w:bookmarkStart w:id="11" w:name="__DdeLink__157_672498266"/>
+      <w:bookmarkEnd w:id="10"/>
       <w:bookmarkEnd w:id="11"/>
-      <w:bookmarkEnd w:id="10"/>
       <w:r>
         <w:rPr>
           <w:rFonts w:cs="Arial" w:ascii="Arial" w:hAnsi="Arial"/>
@@ -5318,7 +5329,7 @@
       <w:pPr>
         <w:pStyle w:val="Standard"/>
         <w:numPr>
-          <w:ilvl w:val="1"/>
+          <w:ilvl w:val="2"/>
           <w:numId w:val="22"/>
         </w:numPr>
         <w:jc w:val="both"/>
@@ -5345,7 +5356,7 @@
       <w:pPr>
         <w:pStyle w:val="Standard"/>
         <w:numPr>
-          <w:ilvl w:val="1"/>
+          <w:ilvl w:val="2"/>
           <w:numId w:val="22"/>
         </w:numPr>
         <w:jc w:val="both"/>
@@ -6056,6 +6067,7 @@
           <w:numId w:val="3"/>
         </w:numPr>
         <w:spacing w:before="0" w:after="0"/>
+        <w:contextualSpacing/>
         <w:jc w:val="both"/>
         <w:rPr>
           <w:rFonts w:ascii="Arial" w:hAnsi="Arial" w:cs="Arial"/>
@@ -6079,6 +6091,7 @@
           <w:numId w:val="3"/>
         </w:numPr>
         <w:spacing w:before="0" w:after="0"/>
+        <w:contextualSpacing/>
         <w:jc w:val="both"/>
         <w:rPr>
           <w:rFonts w:ascii="Arial" w:hAnsi="Arial" w:cs="Arial"/>
@@ -6102,6 +6115,7 @@
           <w:numId w:val="3"/>
         </w:numPr>
         <w:spacing w:before="0" w:after="0"/>
+        <w:contextualSpacing/>
         <w:jc w:val="both"/>
         <w:rPr>
           <w:rFonts w:ascii="Arial" w:hAnsi="Arial" w:cs="Arial"/>
@@ -6125,6 +6139,7 @@
           <w:numId w:val="3"/>
         </w:numPr>
         <w:spacing w:before="0" w:after="0"/>
+        <w:contextualSpacing/>
         <w:jc w:val="both"/>
         <w:rPr>
           <w:rFonts w:ascii="Arial" w:hAnsi="Arial" w:cs="Arial"/>
@@ -6148,6 +6163,7 @@
           <w:numId w:val="3"/>
         </w:numPr>
         <w:spacing w:before="0" w:after="0"/>
+        <w:contextualSpacing/>
         <w:jc w:val="both"/>
         <w:rPr>
           <w:rFonts w:ascii="Arial" w:hAnsi="Arial" w:cs="Arial"/>
@@ -6171,6 +6187,7 @@
           <w:numId w:val="3"/>
         </w:numPr>
         <w:spacing w:before="0" w:after="0"/>
+        <w:contextualSpacing/>
         <w:jc w:val="both"/>
         <w:rPr>
           <w:rFonts w:ascii="Arial" w:hAnsi="Arial" w:cs="Arial"/>
@@ -6194,6 +6211,7 @@
           <w:numId w:val="3"/>
         </w:numPr>
         <w:spacing w:before="0" w:after="0"/>
+        <w:contextualSpacing/>
         <w:jc w:val="both"/>
         <w:rPr>
           <w:rFonts w:ascii="Arial" w:hAnsi="Arial" w:cs="Arial"/>
@@ -6280,19 +6298,7 @@
         <w:rPr>
           <w:rFonts w:cs="Arial" w:ascii="Arial" w:hAnsi="Arial"/>
         </w:rPr>
-        <w:t>Between of name shall show the logo of ‘</w:t>
-      </w:r>
-      <w:r>
-        <w:rPr>
-          <w:rFonts w:cs="Arial" w:ascii="Arial" w:hAnsi="Arial"/>
-        </w:rPr>
-        <w:t>Obregón</w:t>
-      </w:r>
-      <w:r>
-        <w:rPr>
-          <w:rFonts w:cs="Arial" w:ascii="Arial" w:hAnsi="Arial"/>
-        </w:rPr>
-        <w:t xml:space="preserve"> Technology Development Center’.</w:t>
+        <w:t>Between of name shall show the logo of ‘Obregón Technology Development Center’.</w:t>
       </w:r>
     </w:p>
     <w:p>
@@ -9307,7 +9313,7 @@
       <w:pgNumType w:fmt="decimal"/>
       <w:formProt w:val="false"/>
       <w:textDirection w:val="lrTb"/>
-      <w:docGrid w:type="default" w:linePitch="240" w:charSpace="4294960946"/>
+      <w:docGrid w:type="default" w:linePitch="240" w:charSpace="0"/>
     </w:sectPr>
   </w:body>
 </w:document>
@@ -20320,6 +20326,483 @@
       <w:rFonts w:cs="Wingdings"/>
     </w:rPr>
   </w:style>
+  <w:style w:type="character" w:styleId="ListLabel790">
+    <w:name w:val="ListLabel 790"/>
+    <w:qFormat/>
+    <w:rPr>
+      <w:rFonts w:ascii="Arial" w:hAnsi="Arial"/>
+      <w:b/>
+    </w:rPr>
+  </w:style>
+  <w:style w:type="character" w:styleId="ListLabel791">
+    <w:name w:val="ListLabel 791"/>
+    <w:qFormat/>
+    <w:rPr>
+      <w:rFonts w:cs="Courier New"/>
+    </w:rPr>
+  </w:style>
+  <w:style w:type="character" w:styleId="ListLabel792">
+    <w:name w:val="ListLabel 792"/>
+    <w:qFormat/>
+    <w:rPr>
+      <w:rFonts w:cs="Wingdings"/>
+    </w:rPr>
+  </w:style>
+  <w:style w:type="character" w:styleId="ListLabel793">
+    <w:name w:val="ListLabel 793"/>
+    <w:qFormat/>
+    <w:rPr>
+      <w:rFonts w:cs="Symbol"/>
+    </w:rPr>
+  </w:style>
+  <w:style w:type="character" w:styleId="ListLabel794">
+    <w:name w:val="ListLabel 794"/>
+    <w:qFormat/>
+    <w:rPr>
+      <w:rFonts w:cs="Courier New"/>
+    </w:rPr>
+  </w:style>
+  <w:style w:type="character" w:styleId="ListLabel795">
+    <w:name w:val="ListLabel 795"/>
+    <w:qFormat/>
+    <w:rPr>
+      <w:rFonts w:cs="Wingdings"/>
+    </w:rPr>
+  </w:style>
+  <w:style w:type="character" w:styleId="ListLabel796">
+    <w:name w:val="ListLabel 796"/>
+    <w:qFormat/>
+    <w:rPr>
+      <w:rFonts w:cs="Symbol"/>
+    </w:rPr>
+  </w:style>
+  <w:style w:type="character" w:styleId="ListLabel797">
+    <w:name w:val="ListLabel 797"/>
+    <w:qFormat/>
+    <w:rPr>
+      <w:rFonts w:cs="Courier New"/>
+    </w:rPr>
+  </w:style>
+  <w:style w:type="character" w:styleId="ListLabel798">
+    <w:name w:val="ListLabel 798"/>
+    <w:qFormat/>
+    <w:rPr>
+      <w:rFonts w:cs="Wingdings"/>
+    </w:rPr>
+  </w:style>
+  <w:style w:type="character" w:styleId="ListLabel799">
+    <w:name w:val="ListLabel 799"/>
+    <w:qFormat/>
+    <w:rPr>
+      <w:rFonts w:cs="Symbol"/>
+    </w:rPr>
+  </w:style>
+  <w:style w:type="character" w:styleId="ListLabel800">
+    <w:name w:val="ListLabel 800"/>
+    <w:qFormat/>
+    <w:rPr>
+      <w:rFonts w:cs="Symbol"/>
+    </w:rPr>
+  </w:style>
+  <w:style w:type="character" w:styleId="ListLabel801">
+    <w:name w:val="ListLabel 801"/>
+    <w:qFormat/>
+    <w:rPr>
+      <w:rFonts w:cs="Symbol"/>
+    </w:rPr>
+  </w:style>
+  <w:style w:type="character" w:styleId="ListLabel802">
+    <w:name w:val="ListLabel 802"/>
+    <w:qFormat/>
+    <w:rPr>
+      <w:rFonts w:cs="Courier New"/>
+    </w:rPr>
+  </w:style>
+  <w:style w:type="character" w:styleId="ListLabel803">
+    <w:name w:val="ListLabel 803"/>
+    <w:qFormat/>
+    <w:rPr>
+      <w:rFonts w:cs="Wingdings"/>
+    </w:rPr>
+  </w:style>
+  <w:style w:type="character" w:styleId="ListLabel804">
+    <w:name w:val="ListLabel 804"/>
+    <w:qFormat/>
+    <w:rPr>
+      <w:rFonts w:cs="Symbol"/>
+    </w:rPr>
+  </w:style>
+  <w:style w:type="character" w:styleId="ListLabel805">
+    <w:name w:val="ListLabel 805"/>
+    <w:qFormat/>
+    <w:rPr>
+      <w:rFonts w:cs="Courier New"/>
+    </w:rPr>
+  </w:style>
+  <w:style w:type="character" w:styleId="ListLabel806">
+    <w:name w:val="ListLabel 806"/>
+    <w:qFormat/>
+    <w:rPr>
+      <w:rFonts w:cs="Wingdings"/>
+    </w:rPr>
+  </w:style>
+  <w:style w:type="character" w:styleId="ListLabel807">
+    <w:name w:val="ListLabel 807"/>
+    <w:qFormat/>
+    <w:rPr>
+      <w:rFonts w:cs="Symbol"/>
+    </w:rPr>
+  </w:style>
+  <w:style w:type="character" w:styleId="ListLabel808">
+    <w:name w:val="ListLabel 808"/>
+    <w:qFormat/>
+    <w:rPr>
+      <w:rFonts w:cs="Courier New"/>
+    </w:rPr>
+  </w:style>
+  <w:style w:type="character" w:styleId="ListLabel809">
+    <w:name w:val="ListLabel 809"/>
+    <w:qFormat/>
+    <w:rPr>
+      <w:rFonts w:cs="Wingdings"/>
+    </w:rPr>
+  </w:style>
+  <w:style w:type="character" w:styleId="ListLabel810">
+    <w:name w:val="ListLabel 810"/>
+    <w:qFormat/>
+    <w:rPr>
+      <w:rFonts w:cs="Courier New"/>
+    </w:rPr>
+  </w:style>
+  <w:style w:type="character" w:styleId="ListLabel811">
+    <w:name w:val="ListLabel 811"/>
+    <w:qFormat/>
+    <w:rPr>
+      <w:rFonts w:cs="Wingdings"/>
+    </w:rPr>
+  </w:style>
+  <w:style w:type="character" w:styleId="ListLabel812">
+    <w:name w:val="ListLabel 812"/>
+    <w:qFormat/>
+    <w:rPr>
+      <w:rFonts w:cs="Symbol"/>
+    </w:rPr>
+  </w:style>
+  <w:style w:type="character" w:styleId="ListLabel813">
+    <w:name w:val="ListLabel 813"/>
+    <w:qFormat/>
+    <w:rPr>
+      <w:rFonts w:cs="Courier New"/>
+    </w:rPr>
+  </w:style>
+  <w:style w:type="character" w:styleId="ListLabel814">
+    <w:name w:val="ListLabel 814"/>
+    <w:qFormat/>
+    <w:rPr>
+      <w:rFonts w:cs="Wingdings"/>
+    </w:rPr>
+  </w:style>
+  <w:style w:type="character" w:styleId="ListLabel815">
+    <w:name w:val="ListLabel 815"/>
+    <w:qFormat/>
+    <w:rPr>
+      <w:rFonts w:cs="Symbol"/>
+    </w:rPr>
+  </w:style>
+  <w:style w:type="character" w:styleId="ListLabel816">
+    <w:name w:val="ListLabel 816"/>
+    <w:qFormat/>
+    <w:rPr>
+      <w:rFonts w:cs="Courier New"/>
+    </w:rPr>
+  </w:style>
+  <w:style w:type="character" w:styleId="ListLabel817">
+    <w:name w:val="ListLabel 817"/>
+    <w:qFormat/>
+    <w:rPr>
+      <w:rFonts w:cs="Wingdings"/>
+    </w:rPr>
+  </w:style>
+  <w:style w:type="character" w:styleId="ListLabel818">
+    <w:name w:val="ListLabel 818"/>
+    <w:qFormat/>
+    <w:rPr>
+      <w:rFonts w:cs="Courier New"/>
+    </w:rPr>
+  </w:style>
+  <w:style w:type="character" w:styleId="ListLabel819">
+    <w:name w:val="ListLabel 819"/>
+    <w:qFormat/>
+    <w:rPr>
+      <w:rFonts w:cs="Wingdings"/>
+    </w:rPr>
+  </w:style>
+  <w:style w:type="character" w:styleId="ListLabel820">
+    <w:name w:val="ListLabel 820"/>
+    <w:qFormat/>
+    <w:rPr>
+      <w:rFonts w:cs="Symbol"/>
+    </w:rPr>
+  </w:style>
+  <w:style w:type="character" w:styleId="ListLabel821">
+    <w:name w:val="ListLabel 821"/>
+    <w:qFormat/>
+    <w:rPr>
+      <w:rFonts w:cs="Courier New"/>
+    </w:rPr>
+  </w:style>
+  <w:style w:type="character" w:styleId="ListLabel822">
+    <w:name w:val="ListLabel 822"/>
+    <w:qFormat/>
+    <w:rPr>
+      <w:rFonts w:cs="Wingdings"/>
+    </w:rPr>
+  </w:style>
+  <w:style w:type="character" w:styleId="ListLabel823">
+    <w:name w:val="ListLabel 823"/>
+    <w:qFormat/>
+    <w:rPr>
+      <w:rFonts w:cs="Symbol"/>
+    </w:rPr>
+  </w:style>
+  <w:style w:type="character" w:styleId="ListLabel824">
+    <w:name w:val="ListLabel 824"/>
+    <w:qFormat/>
+    <w:rPr>
+      <w:rFonts w:cs="Courier New"/>
+    </w:rPr>
+  </w:style>
+  <w:style w:type="character" w:styleId="ListLabel825">
+    <w:name w:val="ListLabel 825"/>
+    <w:qFormat/>
+    <w:rPr>
+      <w:rFonts w:cs="Wingdings"/>
+    </w:rPr>
+  </w:style>
+  <w:style w:type="character" w:styleId="ListLabel826">
+    <w:name w:val="ListLabel 826"/>
+    <w:qFormat/>
+    <w:rPr>
+      <w:rFonts w:cs="Courier New"/>
+    </w:rPr>
+  </w:style>
+  <w:style w:type="character" w:styleId="ListLabel827">
+    <w:name w:val="ListLabel 827"/>
+    <w:qFormat/>
+    <w:rPr>
+      <w:rFonts w:cs="Wingdings"/>
+    </w:rPr>
+  </w:style>
+  <w:style w:type="character" w:styleId="ListLabel828">
+    <w:name w:val="ListLabel 828"/>
+    <w:qFormat/>
+    <w:rPr>
+      <w:rFonts w:cs="Symbol"/>
+    </w:rPr>
+  </w:style>
+  <w:style w:type="character" w:styleId="ListLabel829">
+    <w:name w:val="ListLabel 829"/>
+    <w:qFormat/>
+    <w:rPr>
+      <w:rFonts w:cs="Courier New"/>
+    </w:rPr>
+  </w:style>
+  <w:style w:type="character" w:styleId="ListLabel830">
+    <w:name w:val="ListLabel 830"/>
+    <w:qFormat/>
+    <w:rPr>
+      <w:rFonts w:cs="Wingdings"/>
+    </w:rPr>
+  </w:style>
+  <w:style w:type="character" w:styleId="ListLabel831">
+    <w:name w:val="ListLabel 831"/>
+    <w:qFormat/>
+    <w:rPr>
+      <w:rFonts w:cs="Symbol"/>
+    </w:rPr>
+  </w:style>
+  <w:style w:type="character" w:styleId="ListLabel832">
+    <w:name w:val="ListLabel 832"/>
+    <w:qFormat/>
+    <w:rPr>
+      <w:rFonts w:cs="Courier New"/>
+    </w:rPr>
+  </w:style>
+  <w:style w:type="character" w:styleId="ListLabel833">
+    <w:name w:val="ListLabel 833"/>
+    <w:qFormat/>
+    <w:rPr>
+      <w:rFonts w:cs="Wingdings"/>
+    </w:rPr>
+  </w:style>
+  <w:style w:type="character" w:styleId="ListLabel834">
+    <w:name w:val="ListLabel 834"/>
+    <w:qFormat/>
+    <w:rPr>
+      <w:rFonts w:cs="Courier New"/>
+    </w:rPr>
+  </w:style>
+  <w:style w:type="character" w:styleId="ListLabel835">
+    <w:name w:val="ListLabel 835"/>
+    <w:qFormat/>
+    <w:rPr>
+      <w:rFonts w:cs="Wingdings"/>
+    </w:rPr>
+  </w:style>
+  <w:style w:type="character" w:styleId="ListLabel836">
+    <w:name w:val="ListLabel 836"/>
+    <w:qFormat/>
+    <w:rPr>
+      <w:rFonts w:cs="Symbol"/>
+    </w:rPr>
+  </w:style>
+  <w:style w:type="character" w:styleId="ListLabel837">
+    <w:name w:val="ListLabel 837"/>
+    <w:qFormat/>
+    <w:rPr>
+      <w:rFonts w:cs="Courier New"/>
+    </w:rPr>
+  </w:style>
+  <w:style w:type="character" w:styleId="ListLabel838">
+    <w:name w:val="ListLabel 838"/>
+    <w:qFormat/>
+    <w:rPr>
+      <w:rFonts w:cs="Wingdings"/>
+    </w:rPr>
+  </w:style>
+  <w:style w:type="character" w:styleId="ListLabel839">
+    <w:name w:val="ListLabel 839"/>
+    <w:qFormat/>
+    <w:rPr>
+      <w:rFonts w:cs="Symbol"/>
+    </w:rPr>
+  </w:style>
+  <w:style w:type="character" w:styleId="ListLabel840">
+    <w:name w:val="ListLabel 840"/>
+    <w:qFormat/>
+    <w:rPr>
+      <w:rFonts w:cs="Courier New"/>
+    </w:rPr>
+  </w:style>
+  <w:style w:type="character" w:styleId="ListLabel841">
+    <w:name w:val="ListLabel 841"/>
+    <w:qFormat/>
+    <w:rPr>
+      <w:rFonts w:cs="Wingdings"/>
+    </w:rPr>
+  </w:style>
+  <w:style w:type="character" w:styleId="ListLabel842">
+    <w:name w:val="ListLabel 842"/>
+    <w:qFormat/>
+    <w:rPr>
+      <w:rFonts w:cs="Courier New"/>
+    </w:rPr>
+  </w:style>
+  <w:style w:type="character" w:styleId="ListLabel843">
+    <w:name w:val="ListLabel 843"/>
+    <w:qFormat/>
+    <w:rPr>
+      <w:rFonts w:cs="Wingdings"/>
+    </w:rPr>
+  </w:style>
+  <w:style w:type="character" w:styleId="ListLabel844">
+    <w:name w:val="ListLabel 844"/>
+    <w:qFormat/>
+    <w:rPr>
+      <w:rFonts w:cs="Symbol"/>
+    </w:rPr>
+  </w:style>
+  <w:style w:type="character" w:styleId="ListLabel845">
+    <w:name w:val="ListLabel 845"/>
+    <w:qFormat/>
+    <w:rPr>
+      <w:rFonts w:cs="Courier New"/>
+    </w:rPr>
+  </w:style>
+  <w:style w:type="character" w:styleId="ListLabel846">
+    <w:name w:val="ListLabel 846"/>
+    <w:qFormat/>
+    <w:rPr>
+      <w:rFonts w:cs="Wingdings"/>
+    </w:rPr>
+  </w:style>
+  <w:style w:type="character" w:styleId="ListLabel847">
+    <w:name w:val="ListLabel 847"/>
+    <w:qFormat/>
+    <w:rPr>
+      <w:rFonts w:cs="Symbol"/>
+    </w:rPr>
+  </w:style>
+  <w:style w:type="character" w:styleId="ListLabel848">
+    <w:name w:val="ListLabel 848"/>
+    <w:qFormat/>
+    <w:rPr>
+      <w:rFonts w:cs="Courier New"/>
+    </w:rPr>
+  </w:style>
+  <w:style w:type="character" w:styleId="ListLabel849">
+    <w:name w:val="ListLabel 849"/>
+    <w:qFormat/>
+    <w:rPr>
+      <w:rFonts w:cs="Wingdings"/>
+    </w:rPr>
+  </w:style>
+  <w:style w:type="character" w:styleId="ListLabel850">
+    <w:name w:val="ListLabel 850"/>
+    <w:qFormat/>
+    <w:rPr>
+      <w:rFonts w:cs="Courier New"/>
+    </w:rPr>
+  </w:style>
+  <w:style w:type="character" w:styleId="ListLabel851">
+    <w:name w:val="ListLabel 851"/>
+    <w:qFormat/>
+    <w:rPr>
+      <w:rFonts w:cs="Wingdings"/>
+    </w:rPr>
+  </w:style>
+  <w:style w:type="character" w:styleId="ListLabel852">
+    <w:name w:val="ListLabel 852"/>
+    <w:qFormat/>
+    <w:rPr>
+      <w:rFonts w:cs="Symbol"/>
+    </w:rPr>
+  </w:style>
+  <w:style w:type="character" w:styleId="ListLabel853">
+    <w:name w:val="ListLabel 853"/>
+    <w:qFormat/>
+    <w:rPr>
+      <w:rFonts w:cs="Courier New"/>
+    </w:rPr>
+  </w:style>
+  <w:style w:type="character" w:styleId="ListLabel854">
+    <w:name w:val="ListLabel 854"/>
+    <w:qFormat/>
+    <w:rPr>
+      <w:rFonts w:cs="Wingdings"/>
+    </w:rPr>
+  </w:style>
+  <w:style w:type="character" w:styleId="ListLabel855">
+    <w:name w:val="ListLabel 855"/>
+    <w:qFormat/>
+    <w:rPr>
+      <w:rFonts w:cs="Symbol"/>
+    </w:rPr>
+  </w:style>
+  <w:style w:type="character" w:styleId="ListLabel856">
+    <w:name w:val="ListLabel 856"/>
+    <w:qFormat/>
+    <w:rPr>
+      <w:rFonts w:cs="Courier New"/>
+    </w:rPr>
+  </w:style>
+  <w:style w:type="character" w:styleId="ListLabel857">
+    <w:name w:val="ListLabel 857"/>
+    <w:qFormat/>
+    <w:rPr>
+      <w:rFonts w:cs="Wingdings"/>
+    </w:rPr>
+  </w:style>
   <w:style w:type="paragraph" w:styleId="Heading" w:customStyle="1">
     <w:name w:val="Heading"/>
     <w:basedOn w:val="Normal"/>

</xml_diff>